<commit_message>
Updated System Sequence Diagram
</commit_message>
<xml_diff>
--- a/System Sequence Diagram.docx
+++ b/System Sequence Diagram.docx
@@ -61,10 +61,10 @@
             <v:path o:extrusionok="f" gradientshapeok="t" o:connecttype="rect"/>
             <o:lock v:ext="edit" aspectratio="t"/>
           </v:shapetype>
-          <v:shape id="_x0000_i1048" type="#_x0000_t75" style="width:438.05pt;height:245.4pt" o:ole="">
+          <v:shape id="_x0000_i1025" type="#_x0000_t75" style="width:438pt;height:245.25pt" o:ole="">
             <v:imagedata r:id="rId6" o:title=""/>
           </v:shape>
-          <o:OLEObject Type="Embed" ProgID="Visio.Drawing.15" ShapeID="_x0000_i1048" DrawAspect="Content" ObjectID="_1603536508" r:id="rId7"/>
+          <o:OLEObject Type="Embed" ProgID="Visio.Drawing.15" ShapeID="_x0000_i1025" DrawAspect="Content" ObjectID="_1603620430" r:id="rId7"/>
         </w:object>
       </w:r>
     </w:p>
@@ -108,10 +108,10 @@
     <w:p>
       <w:r>
         <w:object w:dxaOrig="8760" w:dyaOrig="3630">
-          <v:shape id="_x0000_i1066" type="#_x0000_t75" style="width:438.05pt;height:181.45pt" o:ole="">
+          <v:shape id="_x0000_i1026" type="#_x0000_t75" style="width:438pt;height:181.5pt" o:ole="">
             <v:imagedata r:id="rId8" o:title=""/>
           </v:shape>
-          <o:OLEObject Type="Embed" ProgID="Visio.Drawing.15" ShapeID="_x0000_i1066" DrawAspect="Content" ObjectID="_1603536509" r:id="rId9"/>
+          <o:OLEObject Type="Embed" ProgID="Visio.Drawing.15" ShapeID="_x0000_i1026" DrawAspect="Content" ObjectID="_1603620431" r:id="rId9"/>
         </w:object>
       </w:r>
     </w:p>
@@ -155,10 +155,10 @@
     <w:p>
       <w:r>
         <w:object w:dxaOrig="8760" w:dyaOrig="3630">
-          <v:shape id="_x0000_i1077" type="#_x0000_t75" style="width:438.05pt;height:181.45pt" o:ole="">
+          <v:shape id="_x0000_i1027" type="#_x0000_t75" style="width:438pt;height:181.5pt" o:ole="">
             <v:imagedata r:id="rId10" o:title=""/>
           </v:shape>
-          <o:OLEObject Type="Embed" ProgID="Visio.Drawing.15" ShapeID="_x0000_i1077" DrawAspect="Content" ObjectID="_1603536510" r:id="rId11"/>
+          <o:OLEObject Type="Embed" ProgID="Visio.Drawing.15" ShapeID="_x0000_i1027" DrawAspect="Content" ObjectID="_1603620432" r:id="rId11"/>
         </w:object>
       </w:r>
     </w:p>
@@ -203,10 +203,10 @@
     <w:p>
       <w:r>
         <w:object w:dxaOrig="8760" w:dyaOrig="3630">
-          <v:shape id="_x0000_i1080" type="#_x0000_t75" style="width:438.05pt;height:181.45pt" o:ole="">
+          <v:shape id="_x0000_i1028" type="#_x0000_t75" style="width:438pt;height:181.5pt" o:ole="">
             <v:imagedata r:id="rId12" o:title=""/>
           </v:shape>
-          <o:OLEObject Type="Embed" ProgID="Visio.Drawing.15" ShapeID="_x0000_i1080" DrawAspect="Content" ObjectID="_1603536511" r:id="rId13"/>
+          <o:OLEObject Type="Embed" ProgID="Visio.Drawing.15" ShapeID="_x0000_i1028" DrawAspect="Content" ObjectID="_1603620433" r:id="rId13"/>
         </w:object>
       </w:r>
     </w:p>
@@ -250,10 +250,10 @@
     <w:p>
       <w:r>
         <w:object w:dxaOrig="8760" w:dyaOrig="3630">
-          <v:shape id="_x0000_i1091" type="#_x0000_t75" style="width:438.05pt;height:181.45pt" o:ole="">
+          <v:shape id="_x0000_i1029" type="#_x0000_t75" style="width:438pt;height:181.5pt" o:ole="">
             <v:imagedata r:id="rId14" o:title=""/>
           </v:shape>
-          <o:OLEObject Type="Embed" ProgID="Visio.Drawing.15" ShapeID="_x0000_i1091" DrawAspect="Content" ObjectID="_1603536512" r:id="rId15"/>
+          <o:OLEObject Type="Embed" ProgID="Visio.Drawing.15" ShapeID="_x0000_i1029" DrawAspect="Content" ObjectID="_1603620434" r:id="rId15"/>
         </w:object>
       </w:r>
     </w:p>
@@ -346,11 +346,11 @@
         </w:rPr>
       </w:pPr>
       <w:r>
-        <w:object w:dxaOrig="7981" w:dyaOrig="6901">
-          <v:shape id="_x0000_i1030" type="#_x0000_t75" style="width:400.6pt;height:281.1pt" o:ole="">
+        <w:object w:dxaOrig="7980" w:dyaOrig="6900">
+          <v:shape id="_x0000_i1082" type="#_x0000_t75" style="width:400.5pt;height:281.25pt" o:ole="">
             <v:imagedata r:id="rId16" o:title=""/>
           </v:shape>
-          <o:OLEObject Type="Embed" ProgID="Visio.Drawing.15" ShapeID="_x0000_i1030" DrawAspect="Content" ObjectID="_1603536513" r:id="rId17"/>
+          <o:OLEObject Type="Embed" ProgID="Visio.Drawing.15" ShapeID="_x0000_i1082" DrawAspect="Content" ObjectID="_1603620435" r:id="rId17"/>
         </w:object>
       </w:r>
     </w:p>
@@ -401,11 +401,11 @@
         </w:rPr>
       </w:pPr>
       <w:r>
-        <w:object w:dxaOrig="8116" w:dyaOrig="6901">
-          <v:shape id="_x0000_i1031" type="#_x0000_t75" style="width:405.8pt;height:290.9pt" o:ole="">
+        <w:object w:dxaOrig="8115" w:dyaOrig="6900">
+          <v:shape id="_x0000_i1066" type="#_x0000_t75" style="width:405.75pt;height:291pt" o:ole="">
             <v:imagedata r:id="rId18" o:title=""/>
           </v:shape>
-          <o:OLEObject Type="Embed" ProgID="Visio.Drawing.15" ShapeID="_x0000_i1031" DrawAspect="Content" ObjectID="_1603536514" r:id="rId19"/>
+          <o:OLEObject Type="Embed" ProgID="Visio.Drawing.15" ShapeID="_x0000_i1066" DrawAspect="Content" ObjectID="_1603620436" r:id="rId19"/>
         </w:object>
       </w:r>
     </w:p>
@@ -460,11 +460,11 @@
     </w:p>
     <w:p>
       <w:r>
-        <w:object w:dxaOrig="7516" w:dyaOrig="6901">
-          <v:shape id="_x0000_i1032" type="#_x0000_t75" style="width:375.85pt;height:345pt" o:ole="">
+        <w:object w:dxaOrig="7515" w:dyaOrig="6900">
+          <v:shape id="_x0000_i1056" type="#_x0000_t75" style="width:375.75pt;height:345pt" o:ole="">
             <v:imagedata r:id="rId20" o:title=""/>
           </v:shape>
-          <o:OLEObject Type="Embed" ProgID="Visio.Drawing.15" ShapeID="_x0000_i1032" DrawAspect="Content" ObjectID="_1603536515" r:id="rId21"/>
+          <o:OLEObject Type="Embed" ProgID="Visio.Drawing.15" ShapeID="_x0000_i1056" DrawAspect="Content" ObjectID="_1603620437" r:id="rId21"/>
         </w:object>
       </w:r>
     </w:p>
@@ -529,11 +529,11 @@
     </w:p>
     <w:p>
       <w:r>
-        <w:object w:dxaOrig="6451" w:dyaOrig="6211">
-          <v:shape id="_x0000_i1033" type="#_x0000_t75" style="width:322.55pt;height:245.95pt" o:ole="">
+        <w:object w:dxaOrig="6450" w:dyaOrig="6210">
+          <v:shape id="_x0000_i1046" type="#_x0000_t75" style="width:322.5pt;height:246pt" o:ole="">
             <v:imagedata r:id="rId22" o:title=""/>
           </v:shape>
-          <o:OLEObject Type="Embed" ProgID="Visio.Drawing.15" ShapeID="_x0000_i1033" DrawAspect="Content" ObjectID="_1603536516" r:id="rId23"/>
+          <o:OLEObject Type="Embed" ProgID="Visio.Drawing.15" ShapeID="_x0000_i1046" DrawAspect="Content" ObjectID="_1603620438" r:id="rId23"/>
         </w:object>
       </w:r>
     </w:p>
@@ -568,11 +568,11 @@
     </w:p>
     <w:p>
       <w:r>
-        <w:object w:dxaOrig="7291" w:dyaOrig="6901">
-          <v:shape id="_x0000_i1034" type="#_x0000_t75" style="width:364.6pt;height:242.8pt" o:ole="">
+        <w:object w:dxaOrig="7290" w:dyaOrig="6900">
+          <v:shape id="_x0000_i1084" type="#_x0000_t75" style="width:364.5pt;height:243pt" o:ole="">
             <v:imagedata r:id="rId24" o:title=""/>
           </v:shape>
-          <o:OLEObject Type="Embed" ProgID="Visio.Drawing.15" ShapeID="_x0000_i1034" DrawAspect="Content" ObjectID="_1603536517" r:id="rId25"/>
+          <o:OLEObject Type="Embed" ProgID="Visio.Drawing.15" ShapeID="_x0000_i1084" DrawAspect="Content" ObjectID="_1603620439" r:id="rId25"/>
         </w:object>
       </w:r>
     </w:p>
@@ -606,6 +606,8 @@
           <w:szCs w:val="24"/>
         </w:rPr>
       </w:pPr>
+      <w:bookmarkStart w:id="0" w:name="_GoBack"/>
+      <w:bookmarkEnd w:id="0"/>
     </w:p>
     <w:p>
       <w:pPr>
@@ -648,10 +650,10 @@
     <w:p>
       <w:r>
         <w:object w:dxaOrig="7830" w:dyaOrig="4501">
-          <v:shape id="_x0000_i1035" type="#_x0000_t75" style="width:391.4pt;height:224.95pt" o:ole="">
+          <v:shape id="_x0000_i1035" type="#_x0000_t75" style="width:391.5pt;height:225pt" o:ole="">
             <v:imagedata r:id="rId26" o:title=""/>
           </v:shape>
-          <o:OLEObject Type="Embed" ProgID="Visio.Drawing.15" ShapeID="_x0000_i1035" DrawAspect="Content" ObjectID="_1603536518" r:id="rId27"/>
+          <o:OLEObject Type="Embed" ProgID="Visio.Drawing.15" ShapeID="_x0000_i1035" DrawAspect="Content" ObjectID="_1603620440" r:id="rId27"/>
         </w:object>
       </w:r>
     </w:p>
@@ -696,10 +698,10 @@
     <w:p>
       <w:r>
         <w:object w:dxaOrig="7755" w:dyaOrig="5385">
-          <v:shape id="_x0000_i1096" type="#_x0000_t75" style="width:387.65pt;height:269.3pt" o:ole="">
+          <v:shape id="_x0000_i1036" type="#_x0000_t75" style="width:387.75pt;height:269.25pt" o:ole="">
             <v:imagedata r:id="rId28" o:title=""/>
           </v:shape>
-          <o:OLEObject Type="Embed" ProgID="Visio.Drawing.15" ShapeID="_x0000_i1096" DrawAspect="Content" ObjectID="_1603536519" r:id="rId29"/>
+          <o:OLEObject Type="Embed" ProgID="Visio.Drawing.15" ShapeID="_x0000_i1036" DrawAspect="Content" ObjectID="_1603620441" r:id="rId29"/>
         </w:object>
       </w:r>
     </w:p>
@@ -727,26 +729,26 @@
     <w:p>
       <w:r>
         <w:object w:dxaOrig="1065" w:dyaOrig="375">
-          <v:shape id="_x0000_i1097" type="#_x0000_t75" style="width:53.3pt;height:18.7pt" o:ole="">
+          <v:shape id="_x0000_i1037" type="#_x0000_t75" style="width:53.25pt;height:18.75pt" o:ole="">
             <v:imagedata r:id="rId30" o:title=""/>
           </v:shape>
-          <o:OLEObject Type="Embed" ProgID="Visio.Drawing.15" ShapeID="_x0000_i1097" DrawAspect="Content" ObjectID="_1603536520" r:id="rId31"/>
+          <o:OLEObject Type="Embed" ProgID="Visio.Drawing.15" ShapeID="_x0000_i1037" DrawAspect="Content" ObjectID="_1603620442" r:id="rId31"/>
         </w:object>
       </w:r>
       <w:r>
         <w:object w:dxaOrig="1065" w:dyaOrig="375">
-          <v:shape id="_x0000_i1098" type="#_x0000_t75" style="width:53.3pt;height:18.7pt" o:ole="">
+          <v:shape id="_x0000_i1038" type="#_x0000_t75" style="width:53.25pt;height:18.75pt" o:ole="">
             <v:imagedata r:id="rId30" o:title=""/>
           </v:shape>
-          <o:OLEObject Type="Embed" ProgID="Visio.Drawing.15" ShapeID="_x0000_i1098" DrawAspect="Content" ObjectID="_1603536521" r:id="rId32"/>
+          <o:OLEObject Type="Embed" ProgID="Visio.Drawing.15" ShapeID="_x0000_i1038" DrawAspect="Content" ObjectID="_1603620443" r:id="rId32"/>
         </w:object>
       </w:r>
       <w:r>
         <w:object w:dxaOrig="7755" w:dyaOrig="5355">
-          <v:shape id="_x0000_i1099" type="#_x0000_t75" style="width:387.65pt;height:267.85pt" o:ole="">
+          <v:shape id="_x0000_i1039" type="#_x0000_t75" style="width:387.75pt;height:267.75pt" o:ole="">
             <v:imagedata r:id="rId33" o:title=""/>
           </v:shape>
-          <o:OLEObject Type="Embed" ProgID="Visio.Drawing.15" ShapeID="_x0000_i1099" DrawAspect="Content" ObjectID="_1603536522" r:id="rId34"/>
+          <o:OLEObject Type="Embed" ProgID="Visio.Drawing.15" ShapeID="_x0000_i1039" DrawAspect="Content" ObjectID="_1603620444" r:id="rId34"/>
         </w:object>
       </w:r>
     </w:p>
@@ -773,10 +775,10 @@
     <w:p>
       <w:r>
         <w:object w:dxaOrig="7980" w:dyaOrig="4335">
-          <v:shape id="_x0000_i1100" type="#_x0000_t75" style="width:398.9pt;height:216.85pt" o:ole="">
+          <v:shape id="_x0000_i1040" type="#_x0000_t75" style="width:399pt;height:216.75pt" o:ole="">
             <v:imagedata r:id="rId35" o:title=""/>
           </v:shape>
-          <o:OLEObject Type="Embed" ProgID="Visio.Drawing.15" ShapeID="_x0000_i1100" DrawAspect="Content" ObjectID="_1603536523" r:id="rId36"/>
+          <o:OLEObject Type="Embed" ProgID="Visio.Drawing.15" ShapeID="_x0000_i1040" DrawAspect="Content" ObjectID="_1603620445" r:id="rId36"/>
         </w:object>
       </w:r>
     </w:p>
@@ -812,10 +814,10 @@
       </w:pPr>
       <w:r>
         <w:object w:dxaOrig="7755" w:dyaOrig="4965">
-          <v:shape id="_x0000_i1101" type="#_x0000_t75" style="width:387.65pt;height:248.25pt" o:ole="">
+          <v:shape id="_x0000_i1041" type="#_x0000_t75" style="width:387.75pt;height:248.25pt" o:ole="">
             <v:imagedata r:id="rId37" o:title=""/>
           </v:shape>
-          <o:OLEObject Type="Embed" ProgID="Visio.Drawing.15" ShapeID="_x0000_i1101" DrawAspect="Content" ObjectID="_1603536524" r:id="rId38"/>
+          <o:OLEObject Type="Embed" ProgID="Visio.Drawing.15" ShapeID="_x0000_i1041" DrawAspect="Content" ObjectID="_1603620446" r:id="rId38"/>
         </w:object>
       </w:r>
     </w:p>
@@ -827,8 +829,6 @@
           <w:szCs w:val="24"/>
         </w:rPr>
       </w:pPr>
-      <w:bookmarkStart w:id="0" w:name="_GoBack"/>
-      <w:bookmarkEnd w:id="0"/>
     </w:p>
     <w:sectPr>
       <w:pgSz w:w="11906" w:h="16838"/>

</xml_diff>